<commit_message>
minor code edits and started working on report latest report in google drive
</commit_message>
<xml_diff>
--- a/report.docx
+++ b/report.docx
@@ -2805,72 +2805,6 @@
       <w:pPr>
         <w:spacing w:after="0" w:line="240" w:lineRule="auto"/>
       </w:pPr>
-      <w:proofErr w:type="spellStart"/>
-      <w:proofErr w:type="gramStart"/>
-      <w:r>
-        <w:t>AdaBoostClassifier</w:t>
-      </w:r>
-      <w:proofErr w:type="spellEnd"/>
-      <w:r>
-        <w:t>(</w:t>
-      </w:r>
-      <w:proofErr w:type="gramEnd"/>
-      <w:r>
-        <w:t xml:space="preserve">algorithm='SAMME.R', </w:t>
-      </w:r>
-      <w:proofErr w:type="spellStart"/>
-      <w:r>
-        <w:t>base_estimator</w:t>
-      </w:r>
-      <w:proofErr w:type="spellEnd"/>
-      <w:r>
-        <w:t>=None,</w:t>
-      </w:r>
-    </w:p>
-    <w:p>
-      <w:pPr>
-        <w:spacing w:after="0" w:line="240" w:lineRule="auto"/>
-      </w:pPr>
-      <w:r>
-        <w:t xml:space="preserve">          </w:t>
-      </w:r>
-      <w:proofErr w:type="spellStart"/>
-      <w:r>
-        <w:t>learning_rate</w:t>
-      </w:r>
-      <w:proofErr w:type="spellEnd"/>
-      <w:r>
-        <w:t xml:space="preserve">=1.0, </w:t>
-      </w:r>
-      <w:proofErr w:type="spellStart"/>
-      <w:r>
-        <w:t>n_estimators</w:t>
-      </w:r>
-      <w:proofErr w:type="spellEnd"/>
-      <w:r>
-        <w:t xml:space="preserve">=50, </w:t>
-      </w:r>
-      <w:proofErr w:type="spellStart"/>
-      <w:r>
-        <w:t>random_state</w:t>
-      </w:r>
-      <w:proofErr w:type="spellEnd"/>
-      <w:r>
-        <w:t>=</w:t>
-      </w:r>
-      <w:proofErr w:type="gramStart"/>
-      <w:r>
-        <w:t>None</w:t>
-      </w:r>
-      <w:proofErr w:type="gramEnd"/>
-      <w:r>
-        <w:t>)</w:t>
-      </w:r>
-    </w:p>
-    <w:p>
-      <w:pPr>
-        <w:spacing w:after="0" w:line="240" w:lineRule="auto"/>
-      </w:pPr>
       <w:proofErr w:type="gramStart"/>
       <w:r>
         <w:t>precision</w:t>
@@ -2898,2455 +2832,239 @@
         <w:spacing w:after="0" w:line="240" w:lineRule="auto"/>
       </w:pPr>
       <w:r>
-        <w:t>----------------------</w:t>
-      </w:r>
-    </w:p>
-    <w:p>
-      <w:pPr>
-        <w:spacing w:after="0" w:line="240" w:lineRule="auto"/>
-      </w:pPr>
-      <w:proofErr w:type="spellStart"/>
-      <w:r>
-        <w:t>LogisticRegression</w:t>
-      </w:r>
-      <w:proofErr w:type="spellEnd"/>
-      <w:r>
-        <w:t xml:space="preserve">(C=1.0, </w:t>
-      </w:r>
-      <w:proofErr w:type="spellStart"/>
-      <w:r>
-        <w:t>class_weight</w:t>
-      </w:r>
-      <w:proofErr w:type="spellEnd"/>
-      <w:r>
-        <w:t>=</w:t>
-      </w:r>
-      <w:proofErr w:type="gramStart"/>
-      <w:r>
-        <w:t>None</w:t>
-      </w:r>
-      <w:proofErr w:type="gramEnd"/>
-      <w:r>
-        <w:t xml:space="preserve">, dual=False, </w:t>
-      </w:r>
-      <w:proofErr w:type="spellStart"/>
-      <w:r>
-        <w:t>fit_intercept</w:t>
-      </w:r>
-      <w:proofErr w:type="spellEnd"/>
-      <w:r>
-        <w:t>=True,</w:t>
-      </w:r>
-    </w:p>
-    <w:p>
-      <w:pPr>
-        <w:spacing w:after="0" w:line="240" w:lineRule="auto"/>
-      </w:pPr>
-      <w:r>
-        <w:t xml:space="preserve">          </w:t>
-      </w:r>
-      <w:proofErr w:type="spellStart"/>
-      <w:r>
-        <w:t>intercept_scaling</w:t>
-      </w:r>
-      <w:proofErr w:type="spellEnd"/>
-      <w:r>
-        <w:t xml:space="preserve">=1, </w:t>
-      </w:r>
-      <w:proofErr w:type="spellStart"/>
-      <w:r>
-        <w:t>max_iter</w:t>
-      </w:r>
-      <w:proofErr w:type="spellEnd"/>
-      <w:r>
-        <w:t xml:space="preserve">=100, </w:t>
-      </w:r>
-      <w:proofErr w:type="spellStart"/>
-      <w:r>
-        <w:t>multi_class</w:t>
-      </w:r>
-      <w:proofErr w:type="spellEnd"/>
-      <w:r>
-        <w:t>='</w:t>
-      </w:r>
-      <w:proofErr w:type="spellStart"/>
-      <w:r>
-        <w:t>ovr</w:t>
-      </w:r>
-      <w:proofErr w:type="spellEnd"/>
-      <w:r>
-        <w:t xml:space="preserve">', </w:t>
-      </w:r>
-      <w:proofErr w:type="spellStart"/>
-      <w:r>
-        <w:t>n_jobs</w:t>
-      </w:r>
-      <w:proofErr w:type="spellEnd"/>
-      <w:r>
-        <w:t>=1,</w:t>
-      </w:r>
-    </w:p>
-    <w:p>
-      <w:pPr>
-        <w:spacing w:after="0" w:line="240" w:lineRule="auto"/>
-      </w:pPr>
-      <w:r>
-        <w:t xml:space="preserve">          </w:t>
-      </w:r>
-      <w:proofErr w:type="gramStart"/>
-      <w:r>
-        <w:t>penalty</w:t>
-      </w:r>
-      <w:proofErr w:type="gramEnd"/>
-      <w:r>
-        <w:t xml:space="preserve">='l2', </w:t>
-      </w:r>
-      <w:proofErr w:type="spellStart"/>
-      <w:r>
-        <w:t>random_state</w:t>
-      </w:r>
-      <w:proofErr w:type="spellEnd"/>
-      <w:r>
-        <w:t>=None, solver='</w:t>
-      </w:r>
-      <w:proofErr w:type="spellStart"/>
-      <w:r>
-        <w:t>liblinear</w:t>
-      </w:r>
-      <w:proofErr w:type="spellEnd"/>
-      <w:r>
-        <w:t xml:space="preserve">', </w:t>
-      </w:r>
-      <w:proofErr w:type="spellStart"/>
-      <w:r>
-        <w:t>tol</w:t>
-      </w:r>
-      <w:proofErr w:type="spellEnd"/>
-      <w:r>
-        <w:t>=0.0001,</w:t>
-      </w:r>
-    </w:p>
-    <w:p>
-      <w:pPr>
-        <w:spacing w:after="0" w:line="240" w:lineRule="auto"/>
-      </w:pPr>
-      <w:r>
-        <w:t xml:space="preserve">          </w:t>
-      </w:r>
-      <w:proofErr w:type="gramStart"/>
-      <w:r>
-        <w:t>verbose=</w:t>
-      </w:r>
-      <w:proofErr w:type="gramEnd"/>
-      <w:r>
-        <w:t xml:space="preserve">0, </w:t>
-      </w:r>
-      <w:proofErr w:type="spellStart"/>
-      <w:r>
-        <w:t>warm_start</w:t>
-      </w:r>
-      <w:proofErr w:type="spellEnd"/>
-      <w:r>
-        <w:t>=False)</w:t>
-      </w:r>
-    </w:p>
-    <w:p>
-      <w:pPr>
-        <w:spacing w:after="0" w:line="240" w:lineRule="auto"/>
-      </w:pPr>
-      <w:proofErr w:type="gramStart"/>
-      <w:r>
-        <w:t>precision</w:t>
-      </w:r>
-      <w:proofErr w:type="gramEnd"/>
-      <w:r>
-        <w:t>: 0.5</w:t>
-      </w:r>
-    </w:p>
-    <w:p>
-      <w:pPr>
-        <w:spacing w:after="0" w:line="240" w:lineRule="auto"/>
-      </w:pPr>
-      <w:proofErr w:type="gramStart"/>
-      <w:r>
-        <w:t>recall</w:t>
-      </w:r>
-      <w:proofErr w:type="gramEnd"/>
-      <w:r>
-        <w:t>: 0.0212765957447</w:t>
-      </w:r>
-    </w:p>
-    <w:p>
-      <w:pPr>
-        <w:spacing w:after="0" w:line="240" w:lineRule="auto"/>
-      </w:pPr>
-      <w:r>
-        <w:t>----------------------</w:t>
-      </w:r>
-    </w:p>
-    <w:p>
-      <w:pPr>
-        <w:spacing w:after="0" w:line="240" w:lineRule="auto"/>
-      </w:pPr>
-      <w:proofErr w:type="spellStart"/>
-      <w:proofErr w:type="gramStart"/>
-      <w:r>
-        <w:t>RandomForestClassifier</w:t>
-      </w:r>
-      <w:proofErr w:type="spellEnd"/>
-      <w:r>
-        <w:t>(</w:t>
-      </w:r>
-      <w:proofErr w:type="gramEnd"/>
-      <w:r>
-        <w:t xml:space="preserve">bootstrap=True, </w:t>
-      </w:r>
-      <w:proofErr w:type="spellStart"/>
-      <w:r>
-        <w:t>class_weight</w:t>
-      </w:r>
-      <w:proofErr w:type="spellEnd"/>
-      <w:r>
-        <w:t>=None, criterion='</w:t>
-      </w:r>
-      <w:proofErr w:type="spellStart"/>
-      <w:r>
-        <w:t>gini</w:t>
-      </w:r>
-      <w:proofErr w:type="spellEnd"/>
-      <w:r>
-        <w:t>',</w:t>
-      </w:r>
-    </w:p>
-    <w:p>
-      <w:pPr>
-        <w:spacing w:after="0" w:line="240" w:lineRule="auto"/>
-      </w:pPr>
-      <w:r>
-        <w:t xml:space="preserve">            </w:t>
-      </w:r>
-      <w:proofErr w:type="spellStart"/>
-      <w:r>
-        <w:t>max_depth</w:t>
-      </w:r>
-      <w:proofErr w:type="spellEnd"/>
-      <w:r>
-        <w:t>=</w:t>
-      </w:r>
-      <w:proofErr w:type="gramStart"/>
-      <w:r>
-        <w:t>None</w:t>
-      </w:r>
-      <w:proofErr w:type="gramEnd"/>
-      <w:r>
-        <w:t xml:space="preserve">, </w:t>
-      </w:r>
-      <w:proofErr w:type="spellStart"/>
-      <w:r>
-        <w:t>max_features</w:t>
-      </w:r>
-      <w:proofErr w:type="spellEnd"/>
-      <w:r>
-        <w:t xml:space="preserve">='auto', </w:t>
-      </w:r>
-      <w:proofErr w:type="spellStart"/>
-      <w:r>
-        <w:t>max_leaf_nodes</w:t>
-      </w:r>
-      <w:proofErr w:type="spellEnd"/>
-      <w:r>
-        <w:t>=None,</w:t>
-      </w:r>
-    </w:p>
-    <w:p>
-      <w:pPr>
-        <w:spacing w:after="0" w:line="240" w:lineRule="auto"/>
-      </w:pPr>
-      <w:r>
-        <w:t xml:space="preserve">            </w:t>
-      </w:r>
-      <w:proofErr w:type="spellStart"/>
-      <w:r>
-        <w:t>min_samples_leaf</w:t>
-      </w:r>
-      <w:proofErr w:type="spellEnd"/>
-      <w:r>
-        <w:t xml:space="preserve">=1, </w:t>
-      </w:r>
-      <w:proofErr w:type="spellStart"/>
-      <w:r>
-        <w:t>min_samples_split</w:t>
-      </w:r>
-      <w:proofErr w:type="spellEnd"/>
-      <w:r>
-        <w:t>=2,</w:t>
-      </w:r>
-    </w:p>
-    <w:p>
-      <w:pPr>
-        <w:spacing w:after="0" w:line="240" w:lineRule="auto"/>
-      </w:pPr>
-      <w:r>
-        <w:t xml:space="preserve">            </w:t>
-      </w:r>
-      <w:proofErr w:type="spellStart"/>
-      <w:r>
-        <w:t>min_weight_fraction_leaf</w:t>
-      </w:r>
-      <w:proofErr w:type="spellEnd"/>
-      <w:r>
-        <w:t xml:space="preserve">=0.0, </w:t>
-      </w:r>
-      <w:proofErr w:type="spellStart"/>
-      <w:r>
-        <w:t>n_estimators</w:t>
-      </w:r>
-      <w:proofErr w:type="spellEnd"/>
-      <w:r>
-        <w:t xml:space="preserve">=10, </w:t>
-      </w:r>
-      <w:proofErr w:type="spellStart"/>
-      <w:r>
-        <w:t>n_jobs</w:t>
-      </w:r>
-      <w:proofErr w:type="spellEnd"/>
-      <w:r>
-        <w:t>=1,</w:t>
-      </w:r>
-    </w:p>
-    <w:p>
-      <w:pPr>
-        <w:spacing w:after="0" w:line="240" w:lineRule="auto"/>
-      </w:pPr>
-      <w:r>
-        <w:t xml:space="preserve">            </w:t>
-      </w:r>
-      <w:proofErr w:type="spellStart"/>
-      <w:r>
-        <w:t>oob_score</w:t>
-      </w:r>
-      <w:proofErr w:type="spellEnd"/>
-      <w:r>
-        <w:t xml:space="preserve">=False, </w:t>
-      </w:r>
-      <w:proofErr w:type="spellStart"/>
-      <w:r>
-        <w:t>random_state</w:t>
-      </w:r>
-      <w:proofErr w:type="spellEnd"/>
-      <w:r>
-        <w:t>=</w:t>
-      </w:r>
-      <w:proofErr w:type="gramStart"/>
-      <w:r>
-        <w:t>None</w:t>
-      </w:r>
-      <w:proofErr w:type="gramEnd"/>
-      <w:r>
-        <w:t>, verbose=0,</w:t>
-      </w:r>
-    </w:p>
-    <w:p>
-      <w:pPr>
-        <w:spacing w:after="0" w:line="240" w:lineRule="auto"/>
-      </w:pPr>
-      <w:r>
-        <w:t xml:space="preserve">            </w:t>
-      </w:r>
-      <w:proofErr w:type="spellStart"/>
-      <w:r>
-        <w:t>warm_start</w:t>
-      </w:r>
-      <w:proofErr w:type="spellEnd"/>
-      <w:r>
-        <w:t>=False)</w:t>
-      </w:r>
-    </w:p>
-    <w:p>
-      <w:pPr>
-        <w:spacing w:after="0" w:line="240" w:lineRule="auto"/>
-      </w:pPr>
-      <w:proofErr w:type="gramStart"/>
-      <w:r>
-        <w:t>precision</w:t>
-      </w:r>
-      <w:proofErr w:type="gramEnd"/>
-      <w:r>
-        <w:t>: 0.380952380952</w:t>
-      </w:r>
-    </w:p>
-    <w:p>
-      <w:pPr>
-        <w:spacing w:after="0" w:line="240" w:lineRule="auto"/>
-      </w:pPr>
-      <w:proofErr w:type="gramStart"/>
-      <w:r>
-        <w:t>recall</w:t>
-      </w:r>
-      <w:proofErr w:type="gramEnd"/>
-      <w:r>
-        <w:t>: 0.0567375886525</w:t>
-      </w:r>
-    </w:p>
-    <w:p>
-      <w:pPr>
-        <w:spacing w:after="0" w:line="240" w:lineRule="auto"/>
-      </w:pPr>
-      <w:r>
-        <w:t>=============================================</w:t>
-      </w:r>
-    </w:p>
-    <w:p>
-      <w:pPr>
-        <w:spacing w:after="0" w:line="240" w:lineRule="auto"/>
-      </w:pPr>
-      <w:r>
-        <w:t>----------------------</w:t>
-      </w:r>
-    </w:p>
-    <w:p>
-      <w:pPr>
-        <w:spacing w:after="0" w:line="240" w:lineRule="auto"/>
-      </w:pPr>
-      <w:proofErr w:type="spellStart"/>
-      <w:proofErr w:type="gramStart"/>
-      <w:r>
-        <w:t>AdaBoostClassifier</w:t>
-      </w:r>
-      <w:proofErr w:type="spellEnd"/>
-      <w:r>
-        <w:t>(</w:t>
-      </w:r>
-      <w:proofErr w:type="gramEnd"/>
-      <w:r>
-        <w:t xml:space="preserve">algorithm='SAMME.R', </w:t>
-      </w:r>
-      <w:proofErr w:type="spellStart"/>
-      <w:r>
-        <w:t>base_estimator</w:t>
-      </w:r>
-      <w:proofErr w:type="spellEnd"/>
-      <w:r>
-        <w:t>=None,</w:t>
-      </w:r>
-    </w:p>
-    <w:p>
-      <w:pPr>
-        <w:spacing w:after="0" w:line="240" w:lineRule="auto"/>
-      </w:pPr>
-      <w:r>
-        <w:t xml:space="preserve">          </w:t>
-      </w:r>
-      <w:proofErr w:type="spellStart"/>
-      <w:r>
-        <w:t>learning_rate</w:t>
-      </w:r>
-      <w:proofErr w:type="spellEnd"/>
-      <w:r>
-        <w:t xml:space="preserve">=1.0, </w:t>
-      </w:r>
-      <w:proofErr w:type="spellStart"/>
-      <w:r>
-        <w:t>n_estimators</w:t>
-      </w:r>
-      <w:proofErr w:type="spellEnd"/>
-      <w:r>
-        <w:t xml:space="preserve">=50, </w:t>
-      </w:r>
-      <w:proofErr w:type="spellStart"/>
-      <w:r>
-        <w:t>random_state</w:t>
-      </w:r>
-      <w:proofErr w:type="spellEnd"/>
-      <w:r>
-        <w:t>=</w:t>
-      </w:r>
-      <w:proofErr w:type="gramStart"/>
-      <w:r>
-        <w:t>None</w:t>
-      </w:r>
-      <w:proofErr w:type="gramEnd"/>
-      <w:r>
-        <w:t>)</w:t>
-      </w:r>
-    </w:p>
-    <w:p>
-      <w:pPr>
-        <w:spacing w:after="0" w:line="240" w:lineRule="auto"/>
-      </w:pPr>
-      <w:proofErr w:type="gramStart"/>
-      <w:r>
-        <w:t>precision</w:t>
-      </w:r>
-      <w:proofErr w:type="gramEnd"/>
-      <w:r>
-        <w:t>: 0.6</w:t>
-      </w:r>
-    </w:p>
-    <w:p>
-      <w:pPr>
-        <w:spacing w:after="0" w:line="240" w:lineRule="auto"/>
-      </w:pPr>
-      <w:proofErr w:type="gramStart"/>
-      <w:r>
-        <w:t>recall</w:t>
-      </w:r>
-      <w:proofErr w:type="gramEnd"/>
-      <w:r>
-        <w:t>: 0.0425531914894</w:t>
-      </w:r>
-    </w:p>
-    <w:p>
-      <w:pPr>
-        <w:spacing w:after="0" w:line="240" w:lineRule="auto"/>
-      </w:pPr>
-      <w:r>
-        <w:t>----------------------</w:t>
-      </w:r>
-    </w:p>
-    <w:p>
-      <w:pPr>
-        <w:spacing w:after="0" w:line="240" w:lineRule="auto"/>
-      </w:pPr>
-      <w:proofErr w:type="spellStart"/>
-      <w:r>
-        <w:t>LogisticRegression</w:t>
-      </w:r>
-      <w:proofErr w:type="spellEnd"/>
-      <w:r>
-        <w:t xml:space="preserve">(C=1.0, </w:t>
-      </w:r>
-      <w:proofErr w:type="spellStart"/>
-      <w:r>
-        <w:t>class_weight</w:t>
-      </w:r>
-      <w:proofErr w:type="spellEnd"/>
-      <w:r>
-        <w:t>=</w:t>
-      </w:r>
-      <w:proofErr w:type="gramStart"/>
-      <w:r>
-        <w:t>None</w:t>
-      </w:r>
-      <w:proofErr w:type="gramEnd"/>
-      <w:r>
-        <w:t xml:space="preserve">, dual=False, </w:t>
-      </w:r>
-      <w:proofErr w:type="spellStart"/>
-      <w:r>
-        <w:t>fit_intercept</w:t>
-      </w:r>
-      <w:proofErr w:type="spellEnd"/>
-      <w:r>
-        <w:t>=True,</w:t>
-      </w:r>
-    </w:p>
-    <w:p>
-      <w:pPr>
-        <w:spacing w:after="0" w:line="240" w:lineRule="auto"/>
-      </w:pPr>
-      <w:r>
-        <w:t xml:space="preserve">          </w:t>
-      </w:r>
-      <w:proofErr w:type="spellStart"/>
-      <w:r>
-        <w:t>intercept_scaling</w:t>
-      </w:r>
-      <w:proofErr w:type="spellEnd"/>
-      <w:r>
-        <w:t xml:space="preserve">=1, </w:t>
-      </w:r>
-      <w:proofErr w:type="spellStart"/>
-      <w:r>
-        <w:t>max_iter</w:t>
-      </w:r>
-      <w:proofErr w:type="spellEnd"/>
-      <w:r>
-        <w:t xml:space="preserve">=100, </w:t>
-      </w:r>
-      <w:proofErr w:type="spellStart"/>
-      <w:r>
-        <w:t>multi_class</w:t>
-      </w:r>
-      <w:proofErr w:type="spellEnd"/>
-      <w:r>
-        <w:t>='</w:t>
-      </w:r>
-      <w:proofErr w:type="spellStart"/>
-      <w:r>
-        <w:t>ovr</w:t>
-      </w:r>
-      <w:proofErr w:type="spellEnd"/>
-      <w:r>
-        <w:t xml:space="preserve">', </w:t>
-      </w:r>
-      <w:proofErr w:type="spellStart"/>
-      <w:r>
-        <w:t>n_jobs</w:t>
-      </w:r>
-      <w:proofErr w:type="spellEnd"/>
-      <w:r>
-        <w:t>=1,</w:t>
-      </w:r>
-    </w:p>
-    <w:p>
-      <w:pPr>
-        <w:spacing w:after="0" w:line="240" w:lineRule="auto"/>
-      </w:pPr>
-      <w:r>
-        <w:t xml:space="preserve">          </w:t>
-      </w:r>
-      <w:proofErr w:type="gramStart"/>
-      <w:r>
-        <w:t>penalty</w:t>
-      </w:r>
-      <w:proofErr w:type="gramEnd"/>
-      <w:r>
-        <w:t xml:space="preserve">='l2', </w:t>
-      </w:r>
-      <w:proofErr w:type="spellStart"/>
-      <w:r>
-        <w:t>random_state</w:t>
-      </w:r>
-      <w:proofErr w:type="spellEnd"/>
-      <w:r>
-        <w:t>=None, solver='</w:t>
-      </w:r>
-      <w:proofErr w:type="spellStart"/>
-      <w:r>
-        <w:t>liblinear</w:t>
-      </w:r>
-      <w:proofErr w:type="spellEnd"/>
-      <w:r>
-        <w:t xml:space="preserve">', </w:t>
-      </w:r>
-      <w:proofErr w:type="spellStart"/>
-      <w:r>
-        <w:t>tol</w:t>
-      </w:r>
-      <w:proofErr w:type="spellEnd"/>
-      <w:r>
-        <w:t>=0.0001,</w:t>
-      </w:r>
-    </w:p>
-    <w:p>
-      <w:pPr>
-        <w:spacing w:after="0" w:line="240" w:lineRule="auto"/>
-      </w:pPr>
-      <w:r>
-        <w:t xml:space="preserve">          </w:t>
-      </w:r>
-      <w:proofErr w:type="gramStart"/>
-      <w:r>
-        <w:t>verbose=</w:t>
-      </w:r>
-      <w:proofErr w:type="gramEnd"/>
-      <w:r>
-        <w:t xml:space="preserve">0, </w:t>
-      </w:r>
-      <w:proofErr w:type="spellStart"/>
-      <w:r>
-        <w:t>warm_start</w:t>
-      </w:r>
-      <w:proofErr w:type="spellEnd"/>
-      <w:r>
-        <w:t>=False)</w:t>
-      </w:r>
-    </w:p>
-    <w:p>
-      <w:pPr>
-        <w:spacing w:after="0" w:line="240" w:lineRule="auto"/>
-      </w:pPr>
-      <w:proofErr w:type="gramStart"/>
-      <w:r>
-        <w:lastRenderedPageBreak/>
-        <w:t>precision</w:t>
-      </w:r>
-      <w:proofErr w:type="gramEnd"/>
-      <w:r>
-        <w:t>: 0.0</w:t>
-      </w:r>
-    </w:p>
-    <w:p>
-      <w:pPr>
-        <w:spacing w:after="0" w:line="240" w:lineRule="auto"/>
-      </w:pPr>
-      <w:proofErr w:type="gramStart"/>
-      <w:r>
-        <w:t>recall</w:t>
-      </w:r>
-      <w:proofErr w:type="gramEnd"/>
-      <w:r>
-        <w:t>: 0.0</w:t>
-      </w:r>
-    </w:p>
-    <w:p>
-      <w:pPr>
-        <w:spacing w:after="0" w:line="240" w:lineRule="auto"/>
-      </w:pPr>
-      <w:r>
-        <w:t>----------------------</w:t>
-      </w:r>
-    </w:p>
-    <w:p>
-      <w:pPr>
-        <w:spacing w:after="0" w:line="240" w:lineRule="auto"/>
-      </w:pPr>
-      <w:proofErr w:type="spellStart"/>
-      <w:proofErr w:type="gramStart"/>
-      <w:r>
-        <w:t>RandomForestClassifier</w:t>
-      </w:r>
-      <w:proofErr w:type="spellEnd"/>
-      <w:r>
-        <w:t>(</w:t>
-      </w:r>
-      <w:proofErr w:type="gramEnd"/>
-      <w:r>
-        <w:t xml:space="preserve">bootstrap=True, </w:t>
-      </w:r>
-      <w:proofErr w:type="spellStart"/>
-      <w:r>
-        <w:t>class_weight</w:t>
-      </w:r>
-      <w:proofErr w:type="spellEnd"/>
-      <w:r>
-        <w:t>=None, criterion='</w:t>
-      </w:r>
-      <w:proofErr w:type="spellStart"/>
-      <w:r>
-        <w:t>gini</w:t>
-      </w:r>
-      <w:proofErr w:type="spellEnd"/>
-      <w:r>
-        <w:t>',</w:t>
-      </w:r>
-    </w:p>
-    <w:p>
-      <w:pPr>
-        <w:spacing w:after="0" w:line="240" w:lineRule="auto"/>
-      </w:pPr>
-      <w:r>
-        <w:t xml:space="preserve">            </w:t>
-      </w:r>
-      <w:proofErr w:type="spellStart"/>
-      <w:r>
-        <w:t>max_depth</w:t>
-      </w:r>
-      <w:proofErr w:type="spellEnd"/>
-      <w:r>
-        <w:t>=</w:t>
-      </w:r>
-      <w:proofErr w:type="gramStart"/>
-      <w:r>
-        <w:t>None</w:t>
-      </w:r>
-      <w:proofErr w:type="gramEnd"/>
-      <w:r>
-        <w:t xml:space="preserve">, </w:t>
-      </w:r>
-      <w:proofErr w:type="spellStart"/>
-      <w:r>
-        <w:t>max_features</w:t>
-      </w:r>
-      <w:proofErr w:type="spellEnd"/>
-      <w:r>
-        <w:t xml:space="preserve">='auto', </w:t>
-      </w:r>
-      <w:proofErr w:type="spellStart"/>
-      <w:r>
-        <w:t>max_leaf_nodes</w:t>
-      </w:r>
-      <w:proofErr w:type="spellEnd"/>
-      <w:r>
-        <w:t>=None,</w:t>
-      </w:r>
-    </w:p>
-    <w:p>
-      <w:pPr>
-        <w:spacing w:after="0" w:line="240" w:lineRule="auto"/>
-      </w:pPr>
-      <w:r>
-        <w:t xml:space="preserve">            </w:t>
-      </w:r>
-      <w:proofErr w:type="spellStart"/>
-      <w:r>
-        <w:t>min_samples_leaf</w:t>
-      </w:r>
-      <w:proofErr w:type="spellEnd"/>
-      <w:r>
-        <w:t xml:space="preserve">=1, </w:t>
-      </w:r>
-      <w:proofErr w:type="spellStart"/>
-      <w:r>
-        <w:t>min_samples_split</w:t>
-      </w:r>
-      <w:proofErr w:type="spellEnd"/>
-      <w:r>
-        <w:t>=2,</w:t>
-      </w:r>
-    </w:p>
-    <w:p>
-      <w:pPr>
-        <w:spacing w:after="0" w:line="240" w:lineRule="auto"/>
-      </w:pPr>
-      <w:r>
-        <w:t xml:space="preserve">            </w:t>
-      </w:r>
-      <w:proofErr w:type="spellStart"/>
-      <w:r>
-        <w:t>min_weight_fraction_leaf</w:t>
-      </w:r>
-      <w:proofErr w:type="spellEnd"/>
-      <w:r>
-        <w:t xml:space="preserve">=0.0, </w:t>
-      </w:r>
-      <w:proofErr w:type="spellStart"/>
-      <w:r>
-        <w:t>n_estimators</w:t>
-      </w:r>
-      <w:proofErr w:type="spellEnd"/>
-      <w:r>
-        <w:t xml:space="preserve">=10, </w:t>
-      </w:r>
-      <w:proofErr w:type="spellStart"/>
-      <w:r>
-        <w:t>n_jobs</w:t>
-      </w:r>
-      <w:proofErr w:type="spellEnd"/>
-      <w:r>
-        <w:t>=1,</w:t>
-      </w:r>
-    </w:p>
-    <w:p>
-      <w:pPr>
-        <w:spacing w:after="0" w:line="240" w:lineRule="auto"/>
-      </w:pPr>
-      <w:r>
-        <w:t xml:space="preserve">            </w:t>
-      </w:r>
-      <w:proofErr w:type="spellStart"/>
-      <w:r>
-        <w:t>oob_score</w:t>
-      </w:r>
-      <w:proofErr w:type="spellEnd"/>
-      <w:r>
-        <w:t xml:space="preserve">=False, </w:t>
-      </w:r>
-      <w:proofErr w:type="spellStart"/>
-      <w:r>
-        <w:t>random_state</w:t>
-      </w:r>
-      <w:proofErr w:type="spellEnd"/>
-      <w:r>
-        <w:t>=</w:t>
-      </w:r>
-      <w:proofErr w:type="gramStart"/>
-      <w:r>
-        <w:t>None</w:t>
-      </w:r>
-      <w:proofErr w:type="gramEnd"/>
-      <w:r>
-        <w:t>, verbose=0,</w:t>
-      </w:r>
-    </w:p>
-    <w:p>
-      <w:pPr>
-        <w:spacing w:after="0" w:line="240" w:lineRule="auto"/>
-      </w:pPr>
-      <w:r>
-        <w:t xml:space="preserve">            </w:t>
-      </w:r>
-      <w:proofErr w:type="spellStart"/>
-      <w:r>
-        <w:t>warm_start</w:t>
-      </w:r>
-      <w:proofErr w:type="spellEnd"/>
-      <w:r>
-        <w:t>=False)</w:t>
-      </w:r>
-    </w:p>
-    <w:p>
-      <w:pPr>
-        <w:spacing w:after="0" w:line="240" w:lineRule="auto"/>
-      </w:pPr>
-      <w:proofErr w:type="gramStart"/>
-      <w:r>
-        <w:t>precision</w:t>
-      </w:r>
-      <w:proofErr w:type="gramEnd"/>
-      <w:r>
-        <w:t>: 0.52380952381</w:t>
-      </w:r>
-    </w:p>
-    <w:p>
-      <w:pPr>
-        <w:spacing w:after="0" w:line="240" w:lineRule="auto"/>
-      </w:pPr>
-      <w:proofErr w:type="gramStart"/>
-      <w:r>
-        <w:t>recall</w:t>
-      </w:r>
-      <w:proofErr w:type="gramEnd"/>
-      <w:r>
-        <w:t>: 0.0780141843972</w:t>
-      </w:r>
-    </w:p>
-    <w:p>
-      <w:pPr>
-        <w:spacing w:after="0" w:line="240" w:lineRule="auto"/>
-      </w:pPr>
-      <w:r>
-        <w:t>=============================================</w:t>
-      </w:r>
-    </w:p>
-    <w:p>
-      <w:pPr>
-        <w:spacing w:after="0" w:line="240" w:lineRule="auto"/>
-      </w:pPr>
-      <w:r>
-        <w:t>----------------------</w:t>
-      </w:r>
-    </w:p>
-    <w:p>
-      <w:pPr>
-        <w:spacing w:after="0" w:line="240" w:lineRule="auto"/>
-      </w:pPr>
-      <w:proofErr w:type="spellStart"/>
-      <w:proofErr w:type="gramStart"/>
-      <w:r>
-        <w:t>AdaBoostClassifier</w:t>
-      </w:r>
-      <w:proofErr w:type="spellEnd"/>
-      <w:r>
-        <w:t>(</w:t>
-      </w:r>
-      <w:proofErr w:type="gramEnd"/>
-      <w:r>
-        <w:t xml:space="preserve">algorithm='SAMME.R', </w:t>
-      </w:r>
-      <w:proofErr w:type="spellStart"/>
-      <w:r>
-        <w:t>base_estimator</w:t>
-      </w:r>
-      <w:proofErr w:type="spellEnd"/>
-      <w:r>
-        <w:t>=None,</w:t>
-      </w:r>
-    </w:p>
-    <w:p>
-      <w:pPr>
-        <w:spacing w:after="0" w:line="240" w:lineRule="auto"/>
-      </w:pPr>
-      <w:r>
-        <w:t xml:space="preserve">          </w:t>
-      </w:r>
-      <w:proofErr w:type="spellStart"/>
-      <w:r>
-        <w:t>learning_rate</w:t>
-      </w:r>
-      <w:proofErr w:type="spellEnd"/>
-      <w:r>
-        <w:t xml:space="preserve">=1.0, </w:t>
-      </w:r>
-      <w:proofErr w:type="spellStart"/>
-      <w:r>
-        <w:t>n_estimators</w:t>
-      </w:r>
-      <w:proofErr w:type="spellEnd"/>
-      <w:r>
-        <w:t xml:space="preserve">=50, </w:t>
-      </w:r>
-      <w:proofErr w:type="spellStart"/>
-      <w:r>
-        <w:t>random_state</w:t>
-      </w:r>
-      <w:proofErr w:type="spellEnd"/>
-      <w:r>
-        <w:t>=</w:t>
-      </w:r>
-      <w:proofErr w:type="gramStart"/>
-      <w:r>
-        <w:t>None</w:t>
-      </w:r>
-      <w:proofErr w:type="gramEnd"/>
-      <w:r>
-        <w:t>)</w:t>
-      </w:r>
-    </w:p>
-    <w:p>
-      <w:pPr>
-        <w:spacing w:after="0" w:line="240" w:lineRule="auto"/>
-      </w:pPr>
-      <w:proofErr w:type="gramStart"/>
-      <w:r>
-        <w:t>precision</w:t>
-      </w:r>
-      <w:proofErr w:type="gramEnd"/>
-      <w:r>
-        <w:t>: 0.181818181818</w:t>
-      </w:r>
-    </w:p>
-    <w:p>
-      <w:pPr>
-        <w:spacing w:after="0" w:line="240" w:lineRule="auto"/>
-      </w:pPr>
-      <w:proofErr w:type="gramStart"/>
-      <w:r>
-        <w:t>recall</w:t>
-      </w:r>
-      <w:proofErr w:type="gramEnd"/>
-      <w:r>
-        <w:t>: 0.0283687943262</w:t>
-      </w:r>
-    </w:p>
-    <w:p>
-      <w:pPr>
-        <w:spacing w:after="0" w:line="240" w:lineRule="auto"/>
-      </w:pPr>
-      <w:r>
-        <w:t>----------------------</w:t>
-      </w:r>
-    </w:p>
-    <w:p>
-      <w:pPr>
-        <w:spacing w:after="0" w:line="240" w:lineRule="auto"/>
-      </w:pPr>
-      <w:proofErr w:type="spellStart"/>
-      <w:r>
-        <w:t>LogisticRegression</w:t>
-      </w:r>
-      <w:proofErr w:type="spellEnd"/>
-      <w:r>
-        <w:t xml:space="preserve">(C=1.0, </w:t>
-      </w:r>
-      <w:proofErr w:type="spellStart"/>
-      <w:r>
-        <w:t>class_weight</w:t>
-      </w:r>
-      <w:proofErr w:type="spellEnd"/>
-      <w:r>
-        <w:t>=</w:t>
-      </w:r>
-      <w:proofErr w:type="gramStart"/>
-      <w:r>
-        <w:t>None</w:t>
-      </w:r>
-      <w:proofErr w:type="gramEnd"/>
-      <w:r>
-        <w:t xml:space="preserve">, dual=False, </w:t>
-      </w:r>
-      <w:proofErr w:type="spellStart"/>
-      <w:r>
-        <w:t>fit_intercept</w:t>
-      </w:r>
-      <w:proofErr w:type="spellEnd"/>
-      <w:r>
-        <w:t>=True,</w:t>
-      </w:r>
-    </w:p>
-    <w:p>
-      <w:pPr>
-        <w:spacing w:after="0" w:line="240" w:lineRule="auto"/>
-      </w:pPr>
-      <w:r>
-        <w:t xml:space="preserve">          </w:t>
-      </w:r>
-      <w:proofErr w:type="spellStart"/>
-      <w:r>
-        <w:t>intercept_scaling</w:t>
-      </w:r>
-      <w:proofErr w:type="spellEnd"/>
-      <w:r>
-        <w:t xml:space="preserve">=1, </w:t>
-      </w:r>
-      <w:proofErr w:type="spellStart"/>
-      <w:r>
-        <w:t>max_iter</w:t>
-      </w:r>
-      <w:proofErr w:type="spellEnd"/>
-      <w:r>
-        <w:t xml:space="preserve">=100, </w:t>
-      </w:r>
-      <w:proofErr w:type="spellStart"/>
-      <w:r>
-        <w:t>multi_class</w:t>
-      </w:r>
-      <w:proofErr w:type="spellEnd"/>
-      <w:r>
-        <w:t>='</w:t>
-      </w:r>
-      <w:proofErr w:type="spellStart"/>
-      <w:r>
-        <w:t>ovr</w:t>
-      </w:r>
-      <w:proofErr w:type="spellEnd"/>
-      <w:r>
-        <w:t xml:space="preserve">', </w:t>
-      </w:r>
-      <w:proofErr w:type="spellStart"/>
-      <w:r>
-        <w:t>n_jobs</w:t>
-      </w:r>
-      <w:proofErr w:type="spellEnd"/>
-      <w:r>
-        <w:t>=1,</w:t>
-      </w:r>
-    </w:p>
-    <w:p>
-      <w:pPr>
-        <w:spacing w:after="0" w:line="240" w:lineRule="auto"/>
-      </w:pPr>
-      <w:r>
-        <w:t xml:space="preserve">          </w:t>
-      </w:r>
-      <w:proofErr w:type="gramStart"/>
-      <w:r>
-        <w:t>penalty</w:t>
-      </w:r>
-      <w:proofErr w:type="gramEnd"/>
-      <w:r>
-        <w:t xml:space="preserve">='l2', </w:t>
-      </w:r>
-      <w:proofErr w:type="spellStart"/>
-      <w:r>
-        <w:t>random_state</w:t>
-      </w:r>
-      <w:proofErr w:type="spellEnd"/>
-      <w:r>
-        <w:t>=None, solver='</w:t>
-      </w:r>
-      <w:proofErr w:type="spellStart"/>
-      <w:r>
-        <w:t>liblinear</w:t>
-      </w:r>
-      <w:proofErr w:type="spellEnd"/>
-      <w:r>
-        <w:t xml:space="preserve">', </w:t>
-      </w:r>
-      <w:proofErr w:type="spellStart"/>
-      <w:r>
-        <w:t>tol</w:t>
-      </w:r>
-      <w:proofErr w:type="spellEnd"/>
-      <w:r>
-        <w:t>=0.0001,</w:t>
-      </w:r>
-    </w:p>
-    <w:p>
-      <w:pPr>
-        <w:spacing w:after="0" w:line="240" w:lineRule="auto"/>
-      </w:pPr>
-      <w:r>
-        <w:t xml:space="preserve">          </w:t>
-      </w:r>
-      <w:proofErr w:type="gramStart"/>
-      <w:r>
-        <w:t>verbose=</w:t>
-      </w:r>
-      <w:proofErr w:type="gramEnd"/>
-      <w:r>
-        <w:t xml:space="preserve">0, </w:t>
-      </w:r>
-      <w:proofErr w:type="spellStart"/>
-      <w:r>
-        <w:t>warm_start</w:t>
-      </w:r>
-      <w:proofErr w:type="spellEnd"/>
-      <w:r>
-        <w:t>=False)</w:t>
-      </w:r>
-    </w:p>
-    <w:p>
-      <w:pPr>
-        <w:spacing w:after="0" w:line="240" w:lineRule="auto"/>
-      </w:pPr>
-      <w:proofErr w:type="gramStart"/>
-      <w:r>
-        <w:t>precision</w:t>
-      </w:r>
-      <w:proofErr w:type="gramEnd"/>
-      <w:r>
-        <w:t>: 0.0625</w:t>
-      </w:r>
-    </w:p>
-    <w:p>
-      <w:pPr>
-        <w:spacing w:after="0" w:line="240" w:lineRule="auto"/>
-      </w:pPr>
-      <w:proofErr w:type="gramStart"/>
-      <w:r>
-        <w:t>recall</w:t>
-      </w:r>
-      <w:proofErr w:type="gramEnd"/>
-      <w:r>
-        <w:t>: 0.00709219858156</w:t>
-      </w:r>
-    </w:p>
-    <w:p>
-      <w:pPr>
-        <w:spacing w:after="0" w:line="240" w:lineRule="auto"/>
-      </w:pPr>
-      <w:r>
-        <w:t>----------------------</w:t>
-      </w:r>
-    </w:p>
-    <w:p>
-      <w:pPr>
-        <w:spacing w:after="0" w:line="240" w:lineRule="auto"/>
-      </w:pPr>
-      <w:proofErr w:type="spellStart"/>
-      <w:proofErr w:type="gramStart"/>
-      <w:r>
-        <w:t>RandomForestClassifier</w:t>
-      </w:r>
-      <w:proofErr w:type="spellEnd"/>
-      <w:r>
-        <w:t>(</w:t>
-      </w:r>
-      <w:proofErr w:type="gramEnd"/>
-      <w:r>
-        <w:t xml:space="preserve">bootstrap=True, </w:t>
-      </w:r>
-      <w:proofErr w:type="spellStart"/>
-      <w:r>
-        <w:t>class_weight</w:t>
-      </w:r>
-      <w:proofErr w:type="spellEnd"/>
-      <w:r>
-        <w:t>=None, criterion='</w:t>
-      </w:r>
-      <w:proofErr w:type="spellStart"/>
-      <w:r>
-        <w:t>gini</w:t>
-      </w:r>
-      <w:proofErr w:type="spellEnd"/>
-      <w:r>
-        <w:t>',</w:t>
-      </w:r>
-    </w:p>
-    <w:p>
-      <w:pPr>
-        <w:spacing w:after="0" w:line="240" w:lineRule="auto"/>
-      </w:pPr>
-      <w:r>
-        <w:t xml:space="preserve">            </w:t>
-      </w:r>
-      <w:proofErr w:type="spellStart"/>
-      <w:r>
-        <w:t>max_depth</w:t>
-      </w:r>
-      <w:proofErr w:type="spellEnd"/>
-      <w:r>
-        <w:t>=</w:t>
-      </w:r>
-      <w:proofErr w:type="gramStart"/>
-      <w:r>
-        <w:t>None</w:t>
-      </w:r>
-      <w:proofErr w:type="gramEnd"/>
-      <w:r>
-        <w:t xml:space="preserve">, </w:t>
-      </w:r>
-      <w:proofErr w:type="spellStart"/>
-      <w:r>
-        <w:t>max_features</w:t>
-      </w:r>
-      <w:proofErr w:type="spellEnd"/>
-      <w:r>
-        <w:t xml:space="preserve">='auto', </w:t>
-      </w:r>
-      <w:proofErr w:type="spellStart"/>
-      <w:r>
-        <w:t>max_leaf_nodes</w:t>
-      </w:r>
-      <w:proofErr w:type="spellEnd"/>
-      <w:r>
-        <w:t>=None,</w:t>
-      </w:r>
-    </w:p>
-    <w:p>
-      <w:pPr>
-        <w:spacing w:after="0" w:line="240" w:lineRule="auto"/>
-      </w:pPr>
-      <w:r>
-        <w:t xml:space="preserve">            </w:t>
-      </w:r>
-      <w:proofErr w:type="spellStart"/>
-      <w:r>
-        <w:t>min_samples_leaf</w:t>
-      </w:r>
-      <w:proofErr w:type="spellEnd"/>
-      <w:r>
-        <w:t xml:space="preserve">=1, </w:t>
-      </w:r>
-      <w:proofErr w:type="spellStart"/>
-      <w:r>
-        <w:t>min_samples_split</w:t>
-      </w:r>
-      <w:proofErr w:type="spellEnd"/>
-      <w:r>
-        <w:t>=2,</w:t>
-      </w:r>
-    </w:p>
-    <w:p>
-      <w:pPr>
-        <w:spacing w:after="0" w:line="240" w:lineRule="auto"/>
-      </w:pPr>
-      <w:r>
-        <w:t xml:space="preserve">            </w:t>
-      </w:r>
-      <w:proofErr w:type="spellStart"/>
-      <w:r>
-        <w:t>min_weight_fraction_leaf</w:t>
-      </w:r>
-      <w:proofErr w:type="spellEnd"/>
-      <w:r>
-        <w:t xml:space="preserve">=0.0, </w:t>
-      </w:r>
-      <w:proofErr w:type="spellStart"/>
-      <w:r>
-        <w:t>n_estimators</w:t>
-      </w:r>
-      <w:proofErr w:type="spellEnd"/>
-      <w:r>
-        <w:t xml:space="preserve">=10, </w:t>
-      </w:r>
-      <w:proofErr w:type="spellStart"/>
-      <w:r>
-        <w:t>n_jobs</w:t>
-      </w:r>
-      <w:proofErr w:type="spellEnd"/>
-      <w:r>
-        <w:t>=1,</w:t>
-      </w:r>
-    </w:p>
-    <w:p>
-      <w:pPr>
-        <w:spacing w:after="0" w:line="240" w:lineRule="auto"/>
-      </w:pPr>
-      <w:r>
-        <w:t xml:space="preserve">            </w:t>
-      </w:r>
-      <w:proofErr w:type="spellStart"/>
-      <w:r>
-        <w:t>oob_score</w:t>
-      </w:r>
-      <w:proofErr w:type="spellEnd"/>
-      <w:r>
-        <w:t xml:space="preserve">=False, </w:t>
-      </w:r>
-      <w:proofErr w:type="spellStart"/>
-      <w:r>
-        <w:t>random_state</w:t>
-      </w:r>
-      <w:proofErr w:type="spellEnd"/>
-      <w:r>
-        <w:t>=</w:t>
-      </w:r>
-      <w:proofErr w:type="gramStart"/>
-      <w:r>
-        <w:t>None</w:t>
-      </w:r>
-      <w:proofErr w:type="gramEnd"/>
-      <w:r>
-        <w:t>, verbose=0,</w:t>
-      </w:r>
-    </w:p>
-    <w:p>
-      <w:pPr>
-        <w:spacing w:after="0" w:line="240" w:lineRule="auto"/>
-      </w:pPr>
-      <w:r>
-        <w:t xml:space="preserve">            </w:t>
-      </w:r>
-      <w:proofErr w:type="spellStart"/>
-      <w:r>
-        <w:t>warm_start</w:t>
-      </w:r>
-      <w:proofErr w:type="spellEnd"/>
-      <w:r>
-        <w:t>=False)</w:t>
-      </w:r>
-    </w:p>
-    <w:p>
-      <w:pPr>
-        <w:spacing w:after="0" w:line="240" w:lineRule="auto"/>
-      </w:pPr>
-      <w:proofErr w:type="gramStart"/>
-      <w:r>
-        <w:t>precision</w:t>
-      </w:r>
-      <w:proofErr w:type="gramEnd"/>
-      <w:r>
-        <w:t>: 0.285714285714</w:t>
-      </w:r>
-    </w:p>
-    <w:p>
-      <w:pPr>
-        <w:spacing w:after="0" w:line="240" w:lineRule="auto"/>
-      </w:pPr>
-      <w:proofErr w:type="gramStart"/>
-      <w:r>
-        <w:t>recall</w:t>
-      </w:r>
-      <w:proofErr w:type="gramEnd"/>
-      <w:r>
-        <w:t>: 0.0567375886525</w:t>
-      </w:r>
-    </w:p>
-    <w:p>
-      <w:pPr>
-        <w:spacing w:after="0" w:line="240" w:lineRule="auto"/>
-      </w:pPr>
-      <w:r>
-        <w:t>=============================================</w:t>
-      </w:r>
-    </w:p>
-    <w:p>
-      <w:pPr>
-        <w:spacing w:after="0" w:line="240" w:lineRule="auto"/>
-      </w:pPr>
-      <w:r>
-        <w:t>----------------------</w:t>
-      </w:r>
-    </w:p>
-    <w:p>
-      <w:pPr>
-        <w:spacing w:after="0" w:line="240" w:lineRule="auto"/>
-      </w:pPr>
-      <w:proofErr w:type="spellStart"/>
-      <w:proofErr w:type="gramStart"/>
-      <w:r>
-        <w:t>AdaBoostClassifier</w:t>
-      </w:r>
-      <w:proofErr w:type="spellEnd"/>
-      <w:r>
-        <w:t>(</w:t>
-      </w:r>
-      <w:proofErr w:type="gramEnd"/>
-      <w:r>
-        <w:t xml:space="preserve">algorithm='SAMME.R', </w:t>
-      </w:r>
-      <w:proofErr w:type="spellStart"/>
-      <w:r>
-        <w:t>base_estimator</w:t>
-      </w:r>
-      <w:proofErr w:type="spellEnd"/>
-      <w:r>
-        <w:t>=None,</w:t>
-      </w:r>
-    </w:p>
-    <w:p>
-      <w:pPr>
-        <w:spacing w:after="0" w:line="240" w:lineRule="auto"/>
-      </w:pPr>
-      <w:r>
-        <w:t xml:space="preserve">          </w:t>
-      </w:r>
-      <w:proofErr w:type="spellStart"/>
-      <w:r>
-        <w:t>learning_rate</w:t>
-      </w:r>
-      <w:proofErr w:type="spellEnd"/>
-      <w:r>
-        <w:t xml:space="preserve">=1.0, </w:t>
-      </w:r>
-      <w:proofErr w:type="spellStart"/>
-      <w:r>
-        <w:t>n_estimators</w:t>
-      </w:r>
-      <w:proofErr w:type="spellEnd"/>
-      <w:r>
-        <w:t xml:space="preserve">=50, </w:t>
-      </w:r>
-      <w:proofErr w:type="spellStart"/>
-      <w:r>
-        <w:t>random_state</w:t>
-      </w:r>
-      <w:proofErr w:type="spellEnd"/>
-      <w:r>
-        <w:t>=</w:t>
-      </w:r>
-      <w:proofErr w:type="gramStart"/>
-      <w:r>
-        <w:t>None</w:t>
-      </w:r>
-      <w:proofErr w:type="gramEnd"/>
-      <w:r>
-        <w:t>)</w:t>
-      </w:r>
-    </w:p>
-    <w:p>
-      <w:pPr>
-        <w:spacing w:after="0" w:line="240" w:lineRule="auto"/>
-      </w:pPr>
-      <w:proofErr w:type="gramStart"/>
-      <w:r>
-        <w:t>precision</w:t>
-      </w:r>
-      <w:proofErr w:type="gramEnd"/>
-      <w:r>
-        <w:t>: 0.238095238095</w:t>
-      </w:r>
-    </w:p>
-    <w:p>
-      <w:pPr>
-        <w:spacing w:after="0" w:line="240" w:lineRule="auto"/>
-      </w:pPr>
-      <w:proofErr w:type="gramStart"/>
-      <w:r>
-        <w:t>recall</w:t>
-      </w:r>
-      <w:proofErr w:type="gramEnd"/>
-      <w:r>
-        <w:t>: 0.0354609929078</w:t>
-      </w:r>
-    </w:p>
-    <w:p>
-      <w:pPr>
-        <w:spacing w:after="0" w:line="240" w:lineRule="auto"/>
-      </w:pPr>
-      <w:r>
-        <w:t>----------------------</w:t>
-      </w:r>
-    </w:p>
-    <w:p>
-      <w:pPr>
-        <w:spacing w:after="0" w:line="240" w:lineRule="auto"/>
-      </w:pPr>
-      <w:proofErr w:type="spellStart"/>
-      <w:r>
-        <w:t>LogisticRegression</w:t>
-      </w:r>
-      <w:proofErr w:type="spellEnd"/>
-      <w:r>
-        <w:t xml:space="preserve">(C=1.0, </w:t>
-      </w:r>
-      <w:proofErr w:type="spellStart"/>
-      <w:r>
-        <w:t>class_weight</w:t>
-      </w:r>
-      <w:proofErr w:type="spellEnd"/>
-      <w:r>
-        <w:t>=</w:t>
-      </w:r>
-      <w:proofErr w:type="gramStart"/>
-      <w:r>
-        <w:t>None</w:t>
-      </w:r>
-      <w:proofErr w:type="gramEnd"/>
-      <w:r>
-        <w:t xml:space="preserve">, dual=False, </w:t>
-      </w:r>
-      <w:proofErr w:type="spellStart"/>
-      <w:r>
-        <w:t>fit_intercept</w:t>
-      </w:r>
-      <w:proofErr w:type="spellEnd"/>
-      <w:r>
-        <w:t>=True,</w:t>
-      </w:r>
-    </w:p>
-    <w:p>
-      <w:pPr>
-        <w:spacing w:after="0" w:line="240" w:lineRule="auto"/>
-      </w:pPr>
-      <w:r>
-        <w:t xml:space="preserve">          </w:t>
-      </w:r>
-      <w:proofErr w:type="spellStart"/>
-      <w:r>
-        <w:t>intercept_scaling</w:t>
-      </w:r>
-      <w:proofErr w:type="spellEnd"/>
-      <w:r>
-        <w:t xml:space="preserve">=1, </w:t>
-      </w:r>
-      <w:proofErr w:type="spellStart"/>
-      <w:r>
-        <w:t>max_iter</w:t>
-      </w:r>
-      <w:proofErr w:type="spellEnd"/>
-      <w:r>
-        <w:t xml:space="preserve">=100, </w:t>
-      </w:r>
-      <w:proofErr w:type="spellStart"/>
-      <w:r>
-        <w:t>multi_class</w:t>
-      </w:r>
-      <w:proofErr w:type="spellEnd"/>
-      <w:r>
-        <w:t>='</w:t>
-      </w:r>
-      <w:proofErr w:type="spellStart"/>
-      <w:r>
-        <w:t>ovr</w:t>
-      </w:r>
-      <w:proofErr w:type="spellEnd"/>
-      <w:r>
-        <w:t xml:space="preserve">', </w:t>
-      </w:r>
-      <w:proofErr w:type="spellStart"/>
-      <w:r>
-        <w:t>n_jobs</w:t>
-      </w:r>
-      <w:proofErr w:type="spellEnd"/>
-      <w:r>
-        <w:t>=1,</w:t>
-      </w:r>
-    </w:p>
-    <w:p>
-      <w:pPr>
-        <w:spacing w:after="0" w:line="240" w:lineRule="auto"/>
-      </w:pPr>
-      <w:r>
-        <w:t xml:space="preserve">          </w:t>
-      </w:r>
-      <w:proofErr w:type="gramStart"/>
-      <w:r>
-        <w:t>penalty</w:t>
-      </w:r>
-      <w:proofErr w:type="gramEnd"/>
-      <w:r>
-        <w:t xml:space="preserve">='l2', </w:t>
-      </w:r>
-      <w:proofErr w:type="spellStart"/>
-      <w:r>
-        <w:t>random_state</w:t>
-      </w:r>
-      <w:proofErr w:type="spellEnd"/>
-      <w:r>
-        <w:t>=None, solver='</w:t>
-      </w:r>
-      <w:proofErr w:type="spellStart"/>
-      <w:r>
-        <w:t>liblinear</w:t>
-      </w:r>
-      <w:proofErr w:type="spellEnd"/>
-      <w:r>
-        <w:t xml:space="preserve">', </w:t>
-      </w:r>
-      <w:proofErr w:type="spellStart"/>
-      <w:r>
-        <w:t>tol</w:t>
-      </w:r>
-      <w:proofErr w:type="spellEnd"/>
-      <w:r>
-        <w:t>=0.0001,</w:t>
-      </w:r>
-    </w:p>
-    <w:p>
-      <w:pPr>
-        <w:spacing w:after="0" w:line="240" w:lineRule="auto"/>
-      </w:pPr>
-      <w:r>
-        <w:t xml:space="preserve">          </w:t>
-      </w:r>
-      <w:proofErr w:type="gramStart"/>
-      <w:r>
-        <w:t>verbose=</w:t>
-      </w:r>
-      <w:proofErr w:type="gramEnd"/>
-      <w:r>
-        <w:t xml:space="preserve">0, </w:t>
-      </w:r>
-      <w:proofErr w:type="spellStart"/>
-      <w:r>
-        <w:t>warm_start</w:t>
-      </w:r>
-      <w:proofErr w:type="spellEnd"/>
-      <w:r>
-        <w:t>=False)</w:t>
-      </w:r>
-    </w:p>
-    <w:p>
-      <w:pPr>
-        <w:spacing w:after="0" w:line="240" w:lineRule="auto"/>
-      </w:pPr>
-      <w:proofErr w:type="gramStart"/>
-      <w:r>
-        <w:t>precision</w:t>
-      </w:r>
-      <w:proofErr w:type="gramEnd"/>
-      <w:r>
-        <w:t>: 0.4</w:t>
-      </w:r>
-    </w:p>
-    <w:p>
-      <w:pPr>
-        <w:spacing w:after="0" w:line="240" w:lineRule="auto"/>
-      </w:pPr>
-      <w:proofErr w:type="gramStart"/>
-      <w:r>
-        <w:t>recall</w:t>
-      </w:r>
-      <w:proofErr w:type="gramEnd"/>
-      <w:r>
-        <w:t>: 0.0141843971631</w:t>
-      </w:r>
-    </w:p>
-    <w:p>
-      <w:pPr>
-        <w:spacing w:after="0" w:line="240" w:lineRule="auto"/>
-      </w:pPr>
-      <w:r>
-        <w:t>----------------------</w:t>
-      </w:r>
-    </w:p>
-    <w:p>
-      <w:pPr>
-        <w:spacing w:after="0" w:line="240" w:lineRule="auto"/>
-      </w:pPr>
-      <w:proofErr w:type="spellStart"/>
-      <w:proofErr w:type="gramStart"/>
-      <w:r>
-        <w:t>RandomForestClassifier</w:t>
-      </w:r>
-      <w:proofErr w:type="spellEnd"/>
-      <w:r>
-        <w:t>(</w:t>
-      </w:r>
-      <w:proofErr w:type="gramEnd"/>
-      <w:r>
-        <w:t xml:space="preserve">bootstrap=True, </w:t>
-      </w:r>
-      <w:proofErr w:type="spellStart"/>
-      <w:r>
-        <w:t>class_weight</w:t>
-      </w:r>
-      <w:proofErr w:type="spellEnd"/>
-      <w:r>
-        <w:t>=None, criterion='</w:t>
-      </w:r>
-      <w:proofErr w:type="spellStart"/>
-      <w:r>
-        <w:t>gini</w:t>
-      </w:r>
-      <w:proofErr w:type="spellEnd"/>
-      <w:r>
-        <w:t>',</w:t>
-      </w:r>
-    </w:p>
-    <w:p>
-      <w:pPr>
-        <w:spacing w:after="0" w:line="240" w:lineRule="auto"/>
-      </w:pPr>
-      <w:r>
-        <w:t xml:space="preserve">            </w:t>
-      </w:r>
-      <w:proofErr w:type="spellStart"/>
-      <w:r>
-        <w:t>max_depth</w:t>
-      </w:r>
-      <w:proofErr w:type="spellEnd"/>
-      <w:r>
-        <w:t>=</w:t>
-      </w:r>
-      <w:proofErr w:type="gramStart"/>
-      <w:r>
-        <w:t>None</w:t>
-      </w:r>
-      <w:proofErr w:type="gramEnd"/>
-      <w:r>
-        <w:t xml:space="preserve">, </w:t>
-      </w:r>
-      <w:proofErr w:type="spellStart"/>
-      <w:r>
-        <w:t>max_features</w:t>
-      </w:r>
-      <w:proofErr w:type="spellEnd"/>
-      <w:r>
-        <w:t xml:space="preserve">='auto', </w:t>
-      </w:r>
-      <w:proofErr w:type="spellStart"/>
-      <w:r>
-        <w:t>max_leaf_nodes</w:t>
-      </w:r>
-      <w:proofErr w:type="spellEnd"/>
-      <w:r>
-        <w:t>=None,</w:t>
-      </w:r>
-    </w:p>
-    <w:p>
-      <w:pPr>
-        <w:spacing w:after="0" w:line="240" w:lineRule="auto"/>
-      </w:pPr>
-      <w:r>
-        <w:t xml:space="preserve">            </w:t>
-      </w:r>
-      <w:proofErr w:type="spellStart"/>
-      <w:r>
-        <w:t>min_samples_leaf</w:t>
-      </w:r>
-      <w:proofErr w:type="spellEnd"/>
-      <w:r>
-        <w:t xml:space="preserve">=1, </w:t>
-      </w:r>
-      <w:proofErr w:type="spellStart"/>
-      <w:r>
-        <w:t>min_samples_split</w:t>
-      </w:r>
-      <w:proofErr w:type="spellEnd"/>
-      <w:r>
-        <w:t>=2,</w:t>
-      </w:r>
-    </w:p>
-    <w:p>
-      <w:pPr>
-        <w:spacing w:after="0" w:line="240" w:lineRule="auto"/>
-      </w:pPr>
-      <w:r>
-        <w:t xml:space="preserve">            </w:t>
-      </w:r>
-      <w:proofErr w:type="spellStart"/>
-      <w:r>
-        <w:t>min_weight_fraction_leaf</w:t>
-      </w:r>
-      <w:proofErr w:type="spellEnd"/>
-      <w:r>
-        <w:t xml:space="preserve">=0.0, </w:t>
-      </w:r>
-      <w:proofErr w:type="spellStart"/>
-      <w:r>
-        <w:t>n_estimators</w:t>
-      </w:r>
-      <w:proofErr w:type="spellEnd"/>
-      <w:r>
-        <w:t xml:space="preserve">=10, </w:t>
-      </w:r>
-      <w:proofErr w:type="spellStart"/>
-      <w:r>
-        <w:t>n_jobs</w:t>
-      </w:r>
-      <w:proofErr w:type="spellEnd"/>
-      <w:r>
-        <w:t>=1,</w:t>
-      </w:r>
-    </w:p>
-    <w:p>
-      <w:pPr>
-        <w:spacing w:after="0" w:line="240" w:lineRule="auto"/>
-      </w:pPr>
-      <w:r>
-        <w:lastRenderedPageBreak/>
-        <w:t xml:space="preserve">            </w:t>
-      </w:r>
-      <w:proofErr w:type="spellStart"/>
-      <w:r>
-        <w:t>oob_score</w:t>
-      </w:r>
-      <w:proofErr w:type="spellEnd"/>
-      <w:r>
-        <w:t xml:space="preserve">=False, </w:t>
-      </w:r>
-      <w:proofErr w:type="spellStart"/>
-      <w:r>
-        <w:t>random_state</w:t>
-      </w:r>
-      <w:proofErr w:type="spellEnd"/>
-      <w:r>
-        <w:t>=</w:t>
-      </w:r>
-      <w:proofErr w:type="gramStart"/>
-      <w:r>
-        <w:t>None</w:t>
-      </w:r>
-      <w:proofErr w:type="gramEnd"/>
-      <w:r>
-        <w:t>, verbose=0,</w:t>
-      </w:r>
-    </w:p>
-    <w:p>
-      <w:pPr>
-        <w:spacing w:after="0" w:line="240" w:lineRule="auto"/>
-      </w:pPr>
-      <w:r>
-        <w:t xml:space="preserve">            </w:t>
-      </w:r>
-      <w:proofErr w:type="spellStart"/>
-      <w:r>
-        <w:t>warm_start</w:t>
-      </w:r>
-      <w:proofErr w:type="spellEnd"/>
-      <w:r>
-        <w:t>=False)</w:t>
-      </w:r>
-    </w:p>
-    <w:p>
-      <w:pPr>
-        <w:spacing w:after="0" w:line="240" w:lineRule="auto"/>
-      </w:pPr>
-      <w:proofErr w:type="gramStart"/>
-      <w:r>
-        <w:t>precision</w:t>
-      </w:r>
-      <w:proofErr w:type="gramEnd"/>
-      <w:r>
-        <w:t>: 0.354838709677</w:t>
-      </w:r>
-    </w:p>
-    <w:p>
-      <w:pPr>
-        <w:spacing w:after="0" w:line="240" w:lineRule="auto"/>
-      </w:pPr>
-      <w:proofErr w:type="gramStart"/>
-      <w:r>
-        <w:t>recall</w:t>
-      </w:r>
-      <w:proofErr w:type="gramEnd"/>
-      <w:r>
-        <w:t>: 0.0780141843972</w:t>
-      </w:r>
-    </w:p>
-    <w:p>
-      <w:pPr>
-        <w:spacing w:after="0" w:line="240" w:lineRule="auto"/>
-      </w:pPr>
-      <w:r>
-        <w:t>=============================================</w:t>
-      </w:r>
-    </w:p>
-    <w:p>
-      <w:pPr>
-        <w:spacing w:after="0" w:line="240" w:lineRule="auto"/>
-      </w:pPr>
-      <w:r>
-        <w:t>----------------------</w:t>
-      </w:r>
-    </w:p>
-    <w:p>
-      <w:pPr>
-        <w:spacing w:after="0" w:line="240" w:lineRule="auto"/>
-      </w:pPr>
-      <w:proofErr w:type="spellStart"/>
-      <w:proofErr w:type="gramStart"/>
-      <w:r>
-        <w:t>AdaBoostClassifier</w:t>
-      </w:r>
-      <w:proofErr w:type="spellEnd"/>
-      <w:r>
-        <w:t>(</w:t>
-      </w:r>
-      <w:proofErr w:type="gramEnd"/>
-      <w:r>
-        <w:t xml:space="preserve">algorithm='SAMME.R', </w:t>
-      </w:r>
-      <w:proofErr w:type="spellStart"/>
-      <w:r>
-        <w:t>base_estimator</w:t>
-      </w:r>
-      <w:proofErr w:type="spellEnd"/>
-      <w:r>
-        <w:t>=None,</w:t>
-      </w:r>
-    </w:p>
-    <w:p>
-      <w:pPr>
-        <w:spacing w:after="0" w:line="240" w:lineRule="auto"/>
-      </w:pPr>
-      <w:r>
-        <w:t xml:space="preserve">          </w:t>
-      </w:r>
-      <w:proofErr w:type="spellStart"/>
-      <w:r>
-        <w:t>learning_rate</w:t>
-      </w:r>
-      <w:proofErr w:type="spellEnd"/>
-      <w:r>
-        <w:t xml:space="preserve">=1.0, </w:t>
-      </w:r>
-      <w:proofErr w:type="spellStart"/>
-      <w:r>
-        <w:t>n_estimators</w:t>
-      </w:r>
-      <w:proofErr w:type="spellEnd"/>
-      <w:r>
-        <w:t xml:space="preserve">=50, </w:t>
-      </w:r>
-      <w:proofErr w:type="spellStart"/>
-      <w:r>
-        <w:t>random_state</w:t>
-      </w:r>
-      <w:proofErr w:type="spellEnd"/>
-      <w:r>
-        <w:t>=</w:t>
-      </w:r>
-      <w:proofErr w:type="gramStart"/>
-      <w:r>
-        <w:t>None</w:t>
-      </w:r>
-      <w:proofErr w:type="gramEnd"/>
-      <w:r>
-        <w:t>)</w:t>
-      </w:r>
-    </w:p>
-    <w:p>
-      <w:pPr>
-        <w:spacing w:after="0" w:line="240" w:lineRule="auto"/>
-      </w:pPr>
-      <w:proofErr w:type="gramStart"/>
-      <w:r>
-        <w:t>precision</w:t>
-      </w:r>
-      <w:proofErr w:type="gramEnd"/>
-      <w:r>
-        <w:t>: 0.357142857143</w:t>
-      </w:r>
-    </w:p>
-    <w:p>
-      <w:pPr>
-        <w:spacing w:after="0" w:line="240" w:lineRule="auto"/>
-      </w:pPr>
-      <w:proofErr w:type="gramStart"/>
-      <w:r>
-        <w:t>recall</w:t>
-      </w:r>
-      <w:proofErr w:type="gramEnd"/>
-      <w:r>
-        <w:t>: 0.0709219858156</w:t>
-      </w:r>
-    </w:p>
-    <w:p>
-      <w:pPr>
-        <w:spacing w:after="0" w:line="240" w:lineRule="auto"/>
-      </w:pPr>
-      <w:r>
-        <w:t>----------------------</w:t>
-      </w:r>
-    </w:p>
-    <w:p>
-      <w:pPr>
-        <w:spacing w:after="0" w:line="240" w:lineRule="auto"/>
-      </w:pPr>
-      <w:proofErr w:type="spellStart"/>
-      <w:r>
-        <w:t>LogisticRegression</w:t>
-      </w:r>
-      <w:proofErr w:type="spellEnd"/>
-      <w:r>
-        <w:t xml:space="preserve">(C=1.0, </w:t>
-      </w:r>
-      <w:proofErr w:type="spellStart"/>
-      <w:r>
-        <w:t>class_weight</w:t>
-      </w:r>
-      <w:proofErr w:type="spellEnd"/>
-      <w:r>
-        <w:t>=</w:t>
-      </w:r>
-      <w:proofErr w:type="gramStart"/>
-      <w:r>
-        <w:t>None</w:t>
-      </w:r>
-      <w:proofErr w:type="gramEnd"/>
-      <w:r>
-        <w:t xml:space="preserve">, dual=False, </w:t>
-      </w:r>
-      <w:proofErr w:type="spellStart"/>
-      <w:r>
-        <w:t>fit_intercept</w:t>
-      </w:r>
-      <w:proofErr w:type="spellEnd"/>
-      <w:r>
-        <w:t>=True,</w:t>
-      </w:r>
-    </w:p>
-    <w:p>
-      <w:pPr>
-        <w:spacing w:after="0" w:line="240" w:lineRule="auto"/>
-      </w:pPr>
-      <w:r>
-        <w:t xml:space="preserve">          </w:t>
-      </w:r>
-      <w:proofErr w:type="spellStart"/>
-      <w:r>
-        <w:t>intercept_scaling</w:t>
-      </w:r>
-      <w:proofErr w:type="spellEnd"/>
-      <w:r>
-        <w:t xml:space="preserve">=1, </w:t>
-      </w:r>
-      <w:proofErr w:type="spellStart"/>
-      <w:r>
-        <w:t>max_iter</w:t>
-      </w:r>
-      <w:proofErr w:type="spellEnd"/>
-      <w:r>
-        <w:t xml:space="preserve">=100, </w:t>
-      </w:r>
-      <w:proofErr w:type="spellStart"/>
-      <w:r>
-        <w:t>multi_class</w:t>
-      </w:r>
-      <w:proofErr w:type="spellEnd"/>
-      <w:r>
-        <w:t>='</w:t>
-      </w:r>
-      <w:proofErr w:type="spellStart"/>
-      <w:r>
-        <w:t>ovr</w:t>
-      </w:r>
-      <w:proofErr w:type="spellEnd"/>
-      <w:r>
-        <w:t xml:space="preserve">', </w:t>
-      </w:r>
-      <w:proofErr w:type="spellStart"/>
-      <w:r>
-        <w:t>n_jobs</w:t>
-      </w:r>
-      <w:proofErr w:type="spellEnd"/>
-      <w:r>
-        <w:t>=1,</w:t>
-      </w:r>
-    </w:p>
-    <w:p>
-      <w:pPr>
-        <w:spacing w:after="0" w:line="240" w:lineRule="auto"/>
-      </w:pPr>
-      <w:r>
-        <w:t xml:space="preserve">          </w:t>
-      </w:r>
-      <w:proofErr w:type="gramStart"/>
-      <w:r>
-        <w:t>penalty</w:t>
-      </w:r>
-      <w:proofErr w:type="gramEnd"/>
-      <w:r>
-        <w:t xml:space="preserve">='l2', </w:t>
-      </w:r>
-      <w:proofErr w:type="spellStart"/>
-      <w:r>
-        <w:t>random_state</w:t>
-      </w:r>
-      <w:proofErr w:type="spellEnd"/>
-      <w:r>
-        <w:t>=None, solver='</w:t>
-      </w:r>
-      <w:proofErr w:type="spellStart"/>
-      <w:r>
-        <w:t>liblinear</w:t>
-      </w:r>
-      <w:proofErr w:type="spellEnd"/>
-      <w:r>
-        <w:t xml:space="preserve">', </w:t>
-      </w:r>
-      <w:proofErr w:type="spellStart"/>
-      <w:r>
-        <w:t>tol</w:t>
-      </w:r>
-      <w:proofErr w:type="spellEnd"/>
-      <w:r>
-        <w:t>=0.0001,</w:t>
-      </w:r>
-    </w:p>
-    <w:p>
-      <w:pPr>
-        <w:spacing w:after="0" w:line="240" w:lineRule="auto"/>
-      </w:pPr>
-      <w:r>
-        <w:t xml:space="preserve">          </w:t>
-      </w:r>
-      <w:proofErr w:type="gramStart"/>
-      <w:r>
-        <w:t>verbose=</w:t>
-      </w:r>
-      <w:proofErr w:type="gramEnd"/>
-      <w:r>
-        <w:t xml:space="preserve">0, </w:t>
-      </w:r>
-      <w:proofErr w:type="spellStart"/>
-      <w:r>
-        <w:t>warm_start</w:t>
-      </w:r>
-      <w:proofErr w:type="spellEnd"/>
-      <w:r>
-        <w:t>=False)</w:t>
-      </w:r>
-    </w:p>
-    <w:p>
-      <w:pPr>
-        <w:spacing w:after="0" w:line="240" w:lineRule="auto"/>
-      </w:pPr>
-      <w:proofErr w:type="gramStart"/>
-      <w:r>
-        <w:t>precision</w:t>
-      </w:r>
-      <w:proofErr w:type="gramEnd"/>
-      <w:r>
-        <w:t>: 0.25</w:t>
-      </w:r>
-    </w:p>
-    <w:p>
-      <w:pPr>
-        <w:spacing w:after="0" w:line="240" w:lineRule="auto"/>
-      </w:pPr>
-      <w:proofErr w:type="gramStart"/>
-      <w:r>
-        <w:t>recall</w:t>
-      </w:r>
-      <w:proofErr w:type="gramEnd"/>
-      <w:r>
-        <w:t>: 0.00709219858156</w:t>
-      </w:r>
-    </w:p>
-    <w:p>
-      <w:pPr>
-        <w:spacing w:after="0" w:line="240" w:lineRule="auto"/>
-      </w:pPr>
-      <w:r>
-        <w:t>----------------------</w:t>
-      </w:r>
-    </w:p>
-    <w:p>
-      <w:pPr>
-        <w:spacing w:after="0" w:line="240" w:lineRule="auto"/>
-      </w:pPr>
-      <w:proofErr w:type="spellStart"/>
-      <w:proofErr w:type="gramStart"/>
-      <w:r>
-        <w:t>RandomForestClassifier</w:t>
-      </w:r>
-      <w:proofErr w:type="spellEnd"/>
-      <w:r>
-        <w:t>(</w:t>
-      </w:r>
-      <w:proofErr w:type="gramEnd"/>
-      <w:r>
-        <w:t xml:space="preserve">bootstrap=True, </w:t>
-      </w:r>
-      <w:proofErr w:type="spellStart"/>
-      <w:r>
-        <w:t>class_weight</w:t>
-      </w:r>
-      <w:proofErr w:type="spellEnd"/>
-      <w:r>
-        <w:t>=None, criterion='</w:t>
-      </w:r>
-      <w:proofErr w:type="spellStart"/>
-      <w:r>
-        <w:t>gini</w:t>
-      </w:r>
-      <w:proofErr w:type="spellEnd"/>
-      <w:r>
-        <w:t>',</w:t>
-      </w:r>
-    </w:p>
-    <w:p>
-      <w:pPr>
-        <w:spacing w:after="0" w:line="240" w:lineRule="auto"/>
-      </w:pPr>
-      <w:r>
-        <w:t xml:space="preserve">            </w:t>
-      </w:r>
-      <w:proofErr w:type="spellStart"/>
-      <w:r>
-        <w:t>max_depth</w:t>
-      </w:r>
-      <w:proofErr w:type="spellEnd"/>
-      <w:r>
-        <w:t>=</w:t>
-      </w:r>
-      <w:proofErr w:type="gramStart"/>
-      <w:r>
-        <w:t>None</w:t>
-      </w:r>
-      <w:proofErr w:type="gramEnd"/>
-      <w:r>
-        <w:t xml:space="preserve">, </w:t>
-      </w:r>
-      <w:proofErr w:type="spellStart"/>
-      <w:r>
-        <w:t>max_features</w:t>
-      </w:r>
-      <w:proofErr w:type="spellEnd"/>
-      <w:r>
-        <w:t xml:space="preserve">='auto', </w:t>
-      </w:r>
-      <w:proofErr w:type="spellStart"/>
-      <w:r>
-        <w:t>max_leaf_nodes</w:t>
-      </w:r>
-      <w:proofErr w:type="spellEnd"/>
-      <w:r>
-        <w:t>=None,</w:t>
-      </w:r>
-    </w:p>
-    <w:p>
-      <w:pPr>
-        <w:spacing w:after="0" w:line="240" w:lineRule="auto"/>
-      </w:pPr>
-      <w:r>
-        <w:t xml:space="preserve">            </w:t>
-      </w:r>
-      <w:proofErr w:type="spellStart"/>
-      <w:r>
-        <w:t>min_samples_leaf</w:t>
-      </w:r>
-      <w:proofErr w:type="spellEnd"/>
-      <w:r>
-        <w:t xml:space="preserve">=1, </w:t>
-      </w:r>
-      <w:proofErr w:type="spellStart"/>
-      <w:r>
-        <w:t>min_samples_split</w:t>
-      </w:r>
-      <w:proofErr w:type="spellEnd"/>
-      <w:r>
-        <w:t>=2,</w:t>
-      </w:r>
-    </w:p>
-    <w:p>
-      <w:pPr>
-        <w:spacing w:after="0" w:line="240" w:lineRule="auto"/>
-      </w:pPr>
-      <w:r>
-        <w:t xml:space="preserve">            </w:t>
-      </w:r>
-      <w:proofErr w:type="spellStart"/>
-      <w:r>
-        <w:t>min_weight_fraction_leaf</w:t>
-      </w:r>
-      <w:proofErr w:type="spellEnd"/>
-      <w:r>
-        <w:t xml:space="preserve">=0.0, </w:t>
-      </w:r>
-      <w:proofErr w:type="spellStart"/>
-      <w:r>
-        <w:t>n_estimators</w:t>
-      </w:r>
-      <w:proofErr w:type="spellEnd"/>
-      <w:r>
-        <w:t xml:space="preserve">=10, </w:t>
-      </w:r>
-      <w:proofErr w:type="spellStart"/>
-      <w:r>
-        <w:t>n_jobs</w:t>
-      </w:r>
-      <w:proofErr w:type="spellEnd"/>
-      <w:r>
-        <w:t>=1,</w:t>
-      </w:r>
-    </w:p>
-    <w:p>
-      <w:pPr>
-        <w:spacing w:after="0" w:line="240" w:lineRule="auto"/>
-      </w:pPr>
-      <w:r>
-        <w:t xml:space="preserve">            </w:t>
-      </w:r>
-      <w:proofErr w:type="spellStart"/>
-      <w:r>
-        <w:t>oob_score</w:t>
-      </w:r>
-      <w:proofErr w:type="spellEnd"/>
-      <w:r>
-        <w:t xml:space="preserve">=False, </w:t>
-      </w:r>
-      <w:proofErr w:type="spellStart"/>
-      <w:r>
-        <w:t>random_state</w:t>
-      </w:r>
-      <w:proofErr w:type="spellEnd"/>
-      <w:r>
-        <w:t>=</w:t>
-      </w:r>
-      <w:proofErr w:type="gramStart"/>
-      <w:r>
-        <w:t>None</w:t>
-      </w:r>
-      <w:proofErr w:type="gramEnd"/>
-      <w:r>
-        <w:t>, verbose=0,</w:t>
-      </w:r>
-    </w:p>
-    <w:p>
-      <w:pPr>
-        <w:spacing w:after="0" w:line="240" w:lineRule="auto"/>
-      </w:pPr>
-      <w:r>
-        <w:t xml:space="preserve">            </w:t>
-      </w:r>
-      <w:proofErr w:type="spellStart"/>
-      <w:r>
-        <w:t>warm_start</w:t>
-      </w:r>
-      <w:proofErr w:type="spellEnd"/>
-      <w:r>
-        <w:t>=False)</w:t>
-      </w:r>
-    </w:p>
-    <w:p>
-      <w:pPr>
-        <w:spacing w:after="0" w:line="240" w:lineRule="auto"/>
-      </w:pPr>
-      <w:proofErr w:type="gramStart"/>
-      <w:r>
-        <w:t>precision</w:t>
-      </w:r>
-      <w:proofErr w:type="gramEnd"/>
-      <w:r>
-        <w:t>: 0.409090909091</w:t>
-      </w:r>
-    </w:p>
-    <w:p>
-      <w:pPr>
-        <w:pBdr>
-          <w:bottom w:val="double" w:sz="6" w:space="1" w:color="auto"/>
-        </w:pBdr>
-        <w:spacing w:after="0" w:line="240" w:lineRule="auto"/>
-      </w:pPr>
-      <w:proofErr w:type="gramStart"/>
-      <w:r>
-        <w:t>recall</w:t>
-      </w:r>
-      <w:proofErr w:type="gramEnd"/>
-      <w:r>
-        <w:t>: 0.063829787234</w:t>
-      </w:r>
-    </w:p>
-    <w:p>
-      <w:pPr>
-        <w:spacing w:after="0" w:line="240" w:lineRule="auto"/>
-      </w:pPr>
-    </w:p>
-    <w:p>
-      <w:pPr>
-        <w:spacing w:after="0" w:line="240" w:lineRule="auto"/>
-      </w:pPr>
-    </w:p>
-    <w:p>
-      <w:pPr>
-        <w:spacing w:after="0" w:line="240" w:lineRule="auto"/>
-      </w:pPr>
-      <w:proofErr w:type="gramStart"/>
-      <w:r>
-        <w:t>will</w:t>
-      </w:r>
-      <w:proofErr w:type="gramEnd"/>
-      <w:r>
-        <w:t xml:space="preserve"> use </w:t>
-      </w:r>
-      <w:proofErr w:type="spellStart"/>
-      <w:r>
-        <w:t>AdaBoost</w:t>
-      </w:r>
-      <w:proofErr w:type="spellEnd"/>
-      <w:r>
-        <w:t xml:space="preserve"> algorithm.</w:t>
-      </w:r>
-    </w:p>
-    <w:p>
-      <w:pPr>
-        <w:spacing w:after="0" w:line="240" w:lineRule="auto"/>
-      </w:pPr>
-    </w:p>
-    <w:p>
-      <w:pPr>
-        <w:spacing w:after="0" w:line="240" w:lineRule="auto"/>
-      </w:pPr>
+        <w:t>F-score: 0.185185185185</w:t>
+      </w:r>
+    </w:p>
+    <w:p>
+      <w:pPr>
+        <w:spacing w:after="0" w:line="240" w:lineRule="auto"/>
+      </w:pPr>
+      <w:r>
+        <w:t>==============</w:t>
+      </w:r>
+      <w:r>
+        <w:t>===============================</w:t>
+      </w:r>
       <w:bookmarkStart w:id="0" w:name="_GoBack"/>
       <w:bookmarkEnd w:id="0"/>
+    </w:p>
+    <w:p>
+      <w:pPr>
+        <w:spacing w:after="0" w:line="240" w:lineRule="auto"/>
+      </w:pPr>
+      <w:proofErr w:type="gramStart"/>
+      <w:r>
+        <w:t>precision</w:t>
+      </w:r>
+      <w:proofErr w:type="gramEnd"/>
+      <w:r>
+        <w:t>: 0.6</w:t>
+      </w:r>
+    </w:p>
+    <w:p>
+      <w:pPr>
+        <w:spacing w:after="0" w:line="240" w:lineRule="auto"/>
+      </w:pPr>
+      <w:proofErr w:type="gramStart"/>
+      <w:r>
+        <w:t>recall</w:t>
+      </w:r>
+      <w:proofErr w:type="gramEnd"/>
+      <w:r>
+        <w:t>: 0.0425531914894</w:t>
+      </w:r>
+    </w:p>
+    <w:p>
+      <w:pPr>
+        <w:spacing w:after="0" w:line="240" w:lineRule="auto"/>
+      </w:pPr>
+      <w:r>
+        <w:t>F-score: 0.165745856354</w:t>
+      </w:r>
+    </w:p>
+    <w:p>
+      <w:pPr>
+        <w:spacing w:after="0" w:line="240" w:lineRule="auto"/>
+      </w:pPr>
+      <w:r>
+        <w:t>==============</w:t>
+      </w:r>
+      <w:r>
+        <w:t>===============================</w:t>
+      </w:r>
+    </w:p>
+    <w:p>
+      <w:pPr>
+        <w:spacing w:after="0" w:line="240" w:lineRule="auto"/>
+      </w:pPr>
+      <w:proofErr w:type="gramStart"/>
+      <w:r>
+        <w:t>precision</w:t>
+      </w:r>
+      <w:proofErr w:type="gramEnd"/>
+      <w:r>
+        <w:t>: 0.181818181818</w:t>
+      </w:r>
+    </w:p>
+    <w:p>
+      <w:pPr>
+        <w:spacing w:after="0" w:line="240" w:lineRule="auto"/>
+      </w:pPr>
+      <w:proofErr w:type="gramStart"/>
+      <w:r>
+        <w:t>recall</w:t>
+      </w:r>
+      <w:proofErr w:type="gramEnd"/>
+      <w:r>
+        <w:t>: 0.0283687943262</w:t>
+      </w:r>
+    </w:p>
+    <w:p>
+      <w:pPr>
+        <w:spacing w:after="0" w:line="240" w:lineRule="auto"/>
+      </w:pPr>
+      <w:r>
+        <w:t>F-score: 0.0873362445415</w:t>
+      </w:r>
+    </w:p>
+    <w:p>
+      <w:pPr>
+        <w:spacing w:after="0" w:line="240" w:lineRule="auto"/>
+      </w:pPr>
+      <w:r>
+        <w:t>==============</w:t>
+      </w:r>
+      <w:r>
+        <w:t>===============================</w:t>
+      </w:r>
+    </w:p>
+    <w:p>
+      <w:pPr>
+        <w:spacing w:after="0" w:line="240" w:lineRule="auto"/>
+      </w:pPr>
+      <w:proofErr w:type="gramStart"/>
+      <w:r>
+        <w:t>precision</w:t>
+      </w:r>
+      <w:proofErr w:type="gramEnd"/>
+      <w:r>
+        <w:t>: 0.238095238095</w:t>
+      </w:r>
+    </w:p>
+    <w:p>
+      <w:pPr>
+        <w:spacing w:after="0" w:line="240" w:lineRule="auto"/>
+      </w:pPr>
+      <w:proofErr w:type="gramStart"/>
+      <w:r>
+        <w:t>recall</w:t>
+      </w:r>
+      <w:proofErr w:type="gramEnd"/>
+      <w:r>
+        <w:t>: 0.0354609929078</w:t>
+      </w:r>
+    </w:p>
+    <w:p>
+      <w:pPr>
+        <w:spacing w:after="0" w:line="240" w:lineRule="auto"/>
+      </w:pPr>
+      <w:r>
+        <w:t>F-score: 0.111111111111</w:t>
+      </w:r>
+    </w:p>
+    <w:p>
+      <w:pPr>
+        <w:spacing w:after="0" w:line="240" w:lineRule="auto"/>
+      </w:pPr>
+      <w:r>
+        <w:t>=============================================</w:t>
+      </w:r>
+    </w:p>
+    <w:p>
+      <w:pPr>
+        <w:spacing w:after="0" w:line="240" w:lineRule="auto"/>
+      </w:pPr>
+      <w:proofErr w:type="gramStart"/>
+      <w:r>
+        <w:t>precision</w:t>
+      </w:r>
+      <w:proofErr w:type="gramEnd"/>
+      <w:r>
+        <w:t>: 0.357142857143</w:t>
+      </w:r>
+    </w:p>
+    <w:p>
+      <w:pPr>
+        <w:spacing w:after="0" w:line="240" w:lineRule="auto"/>
+      </w:pPr>
+      <w:proofErr w:type="gramStart"/>
+      <w:r>
+        <w:t>recall</w:t>
+      </w:r>
+      <w:proofErr w:type="gramEnd"/>
+      <w:r>
+        <w:t>: 0.0709219858156</w:t>
+      </w:r>
+    </w:p>
+    <w:p>
+      <w:pPr>
+        <w:spacing w:after="0" w:line="240" w:lineRule="auto"/>
+      </w:pPr>
+      <w:r>
+        <w:t>F-score: 0.197628458498</w:t>
+      </w:r>
+    </w:p>
+    <w:p>
+      <w:pPr>
+        <w:spacing w:after="0" w:line="240" w:lineRule="auto"/>
+      </w:pPr>
+      <w:r>
+        <w:t>=============================================</w:t>
+      </w:r>
+    </w:p>
+    <w:p>
+      <w:pPr>
+        <w:spacing w:after="0" w:line="240" w:lineRule="auto"/>
+      </w:pPr>
+      <w:r>
+        <w:t>Done!</w:t>
+      </w:r>
+    </w:p>
+    <w:p>
+      <w:pPr>
+        <w:spacing w:after="0" w:line="240" w:lineRule="auto"/>
+      </w:pPr>
+    </w:p>
+    <w:p>
+      <w:pPr>
+        <w:spacing w:after="0" w:line="240" w:lineRule="auto"/>
+      </w:pPr>
+      <w:proofErr w:type="gramStart"/>
+      <w:r>
+        <w:t>will</w:t>
+      </w:r>
+      <w:proofErr w:type="gramEnd"/>
+      <w:r>
+        <w:t xml:space="preserve"> use </w:t>
+      </w:r>
+      <w:proofErr w:type="spellStart"/>
+      <w:r>
+        <w:t>AdaBoost</w:t>
+      </w:r>
+      <w:proofErr w:type="spellEnd"/>
+      <w:r>
+        <w:t xml:space="preserve"> algorithm.</w:t>
+      </w:r>
+    </w:p>
+    <w:p>
+      <w:pPr>
+        <w:spacing w:after="0" w:line="240" w:lineRule="auto"/>
+      </w:pPr>
+    </w:p>
+    <w:p>
+      <w:pPr>
+        <w:spacing w:after="0" w:line="240" w:lineRule="auto"/>
+      </w:pPr>
     </w:p>
     <w:sectPr>
       <w:pgSz w:w="11906" w:h="16838"/>

</xml_diff>